<commit_message>
Changed some text in readme file and made changes to github documentation.
Changed some text in readme file and made changes to github documentation.
</commit_message>
<xml_diff>
--- a/github documentation.docx
+++ b/github documentation.docx
@@ -3,6 +3,288 @@
 <w:document xmlns:wpc="http://schemas.microsoft.com/office/word/2010/wordprocessingCanvas" xmlns:cx="http://schemas.microsoft.com/office/drawing/2014/chartex" xmlns:cx1="http://schemas.microsoft.com/office/drawing/2015/9/8/chartex" xmlns:mc="http://schemas.openxmlformats.org/markup-compatibility/2006" xmlns:o="urn:schemas-microsoft-com:office:office" xmlns:r="http://schemas.openxmlformats.org/officeDocument/2006/relationships" xmlns:m="http://schemas.openxmlformats.org/officeDocument/2006/math" xmlns:v="urn:schemas-microsoft-com:vml" xmlns:wp14="http://schemas.microsoft.com/office/word/2010/wordprocessingDrawing" xmlns:wp="http://schemas.openxmlformats.org/drawingml/2006/wordprocessingDrawing" xmlns:w10="urn:schemas-microsoft-com:office:word" xmlns:w="http://schemas.openxmlformats.org/wordprocessingml/2006/main" xmlns:w14="http://schemas.microsoft.com/office/word/2010/wordml" xmlns:w15="http://schemas.microsoft.com/office/word/2012/wordml" xmlns:w16se="http://schemas.microsoft.com/office/word/2015/wordml/symex" xmlns:wpg="http://schemas.microsoft.com/office/word/2010/wordprocessingGroup" xmlns:wpi="http://schemas.microsoft.com/office/word/2010/wordprocessingInk" xmlns:wne="http://schemas.microsoft.com/office/word/2006/wordml" xmlns:wps="http://schemas.microsoft.com/office/word/2010/wordprocessingShape" mc:Ignorable="w14 w15 w16se wp14">
   <w:body>
     <w:p>
+      <w:pPr>
+        <w:rPr>
+          <w:b/>
+          <w:u w:val="single"/>
+        </w:rPr>
+      </w:pPr>
+      <w:r>
+        <w:rPr>
+          <w:b/>
+          <w:u w:val="single"/>
+        </w:rPr>
+        <w:t>GitHub Documentation</w:t>
+      </w:r>
+    </w:p>
+    <w:p>
+      <w:pPr>
+        <w:rPr>
+          <w:b/>
+          <w:u w:val="single"/>
+        </w:rPr>
+      </w:pPr>
+      <w:r>
+        <w:rPr>
+          <w:b/>
+          <w:u w:val="single"/>
+        </w:rPr>
+        <w:t>Pre-requisites</w:t>
+      </w:r>
+    </w:p>
+    <w:p>
+      <w:r>
+        <w:rPr>
+          <w:b/>
+        </w:rPr>
+        <w:t>NB</w:t>
+      </w:r>
+      <w:r>
+        <w:t xml:space="preserve"> </w:t>
+      </w:r>
+      <w:r>
+        <w:t xml:space="preserve">The required installation files can be found </w:t>
+      </w:r>
+      <w:hyperlink r:id="rId5" w:history="1">
+        <w:r>
+          <w:rPr>
+            <w:rStyle w:val="Hyperlink"/>
+          </w:rPr>
+          <w:t>h</w:t>
+        </w:r>
+        <w:r>
+          <w:rPr>
+            <w:rStyle w:val="Hyperlink"/>
+          </w:rPr>
+          <w:t>e</w:t>
+        </w:r>
+        <w:r>
+          <w:rPr>
+            <w:rStyle w:val="Hyperlink"/>
+          </w:rPr>
+          <w:t>re</w:t>
+        </w:r>
+      </w:hyperlink>
+      <w:r>
+        <w:t>.</w:t>
+      </w:r>
+      <w:r>
+        <w:t xml:space="preserve"> </w:t>
+      </w:r>
+    </w:p>
+    <w:p>
+      <w:pPr>
+        <w:pStyle w:val="ListParagraph"/>
+        <w:numPr>
+          <w:ilvl w:val="0"/>
+          <w:numId w:val="1"/>
+        </w:numPr>
+      </w:pPr>
+      <w:r>
+        <w:t xml:space="preserve">Install </w:t>
+      </w:r>
+      <w:hyperlink r:id="rId6" w:history="1">
+        <w:r>
+          <w:rPr>
+            <w:rStyle w:val="Hyperlink"/>
+          </w:rPr>
+          <w:t>Git-2.15.1.2-64</w:t>
+        </w:r>
+        <w:r>
+          <w:rPr>
+            <w:rStyle w:val="Hyperlink"/>
+          </w:rPr>
+          <w:t>-</w:t>
+        </w:r>
+        <w:r>
+          <w:rPr>
+            <w:rStyle w:val="Hyperlink"/>
+          </w:rPr>
+          <w:t>bit.exe</w:t>
+        </w:r>
+      </w:hyperlink>
+    </w:p>
+    <w:p>
+      <w:pPr>
+        <w:pStyle w:val="ListParagraph"/>
+        <w:numPr>
+          <w:ilvl w:val="0"/>
+          <w:numId w:val="1"/>
+        </w:numPr>
+      </w:pPr>
+      <w:r>
+        <w:t xml:space="preserve">Install </w:t>
+      </w:r>
+      <w:hyperlink r:id="rId7" w:history="1">
+        <w:r>
+          <w:rPr>
+            <w:rStyle w:val="Hyperlink"/>
+          </w:rPr>
+          <w:t>GitHubDesktop</w:t>
+        </w:r>
+        <w:r>
+          <w:rPr>
+            <w:rStyle w:val="Hyperlink"/>
+          </w:rPr>
+          <w:t>S</w:t>
+        </w:r>
+        <w:r>
+          <w:rPr>
+            <w:rStyle w:val="Hyperlink"/>
+          </w:rPr>
+          <w:t>etup.exe</w:t>
+        </w:r>
+      </w:hyperlink>
+    </w:p>
+    <w:p>
+      <w:pPr>
+        <w:pStyle w:val="ListParagraph"/>
+        <w:numPr>
+          <w:ilvl w:val="0"/>
+          <w:numId w:val="1"/>
+        </w:numPr>
+      </w:pPr>
+      <w:r>
+        <w:t>Open command prompt and enter the following: -</w:t>
+      </w:r>
+    </w:p>
+    <w:p>
+      <w:pPr>
+        <w:pStyle w:val="ListParagraph"/>
+        <w:ind w:left="1440"/>
+        <w:rPr>
+          <w:i/>
+        </w:rPr>
+      </w:pPr>
+      <w:r>
+        <w:rPr>
+          <w:i/>
+        </w:rPr>
+        <w:t xml:space="preserve">Stuff about </w:t>
+      </w:r>
+      <w:r>
+        <w:rPr>
+          <w:i/>
+        </w:rPr>
+        <w:t xml:space="preserve">set </w:t>
+      </w:r>
+      <w:r>
+        <w:rPr>
+          <w:i/>
+        </w:rPr>
+        <w:t>proxy</w:t>
+      </w:r>
+      <w:r>
+        <w:rPr>
+          <w:i/>
+        </w:rPr>
+        <w:t xml:space="preserve"> </w:t>
+      </w:r>
+      <w:proofErr w:type="spellStart"/>
+      <w:r>
+        <w:rPr>
+          <w:i/>
+        </w:rPr>
+        <w:t>etc</w:t>
+      </w:r>
+      <w:proofErr w:type="spellEnd"/>
+    </w:p>
+    <w:p/>
+    <w:p>
+      <w:pPr>
+        <w:rPr>
+          <w:b/>
+          <w:u w:val="single"/>
+        </w:rPr>
+      </w:pPr>
+      <w:r>
+        <w:rPr>
+          <w:b/>
+          <w:u w:val="single"/>
+        </w:rPr>
+        <w:t>Working with Repositories</w:t>
+      </w:r>
+    </w:p>
+    <w:p>
+      <w:pPr>
+        <w:rPr>
+          <w:b/>
+          <w:u w:val="single"/>
+        </w:rPr>
+      </w:pPr>
+      <w:r>
+        <w:rPr>
+          <w:b/>
+          <w:u w:val="single"/>
+        </w:rPr>
+        <w:t xml:space="preserve">Branch </w:t>
+      </w:r>
+    </w:p>
+    <w:p>
+      <w:pPr>
+        <w:rPr>
+          <w:b/>
+          <w:u w:val="single"/>
+        </w:rPr>
+      </w:pPr>
+      <w:r>
+        <w:rPr>
+          <w:b/>
+          <w:u w:val="single"/>
+        </w:rPr>
+        <w:t xml:space="preserve">Merge </w:t>
+      </w:r>
+    </w:p>
+    <w:p>
+      <w:pPr>
+        <w:rPr>
+          <w:b/>
+          <w:u w:val="single"/>
+        </w:rPr>
+      </w:pPr>
+      <w:r>
+        <w:rPr>
+          <w:b/>
+          <w:u w:val="single"/>
+        </w:rPr>
+        <w:t>Commit</w:t>
+      </w:r>
+    </w:p>
+    <w:p>
+      <w:pPr>
+        <w:rPr>
+          <w:b/>
+          <w:u w:val="single"/>
+        </w:rPr>
+      </w:pPr>
+      <w:r>
+        <w:rPr>
+          <w:b/>
+          <w:u w:val="single"/>
+        </w:rPr>
+        <w:t xml:space="preserve">Push </w:t>
+      </w:r>
+    </w:p>
+    <w:p>
+      <w:pPr>
+        <w:rPr>
+          <w:b/>
+          <w:u w:val="single"/>
+        </w:rPr>
+      </w:pPr>
+      <w:bookmarkStart w:id="0" w:name="_GoBack"/>
+      <w:r>
+        <w:rPr>
+          <w:b/>
+          <w:u w:val="single"/>
+        </w:rPr>
+        <w:t>Pull</w:t>
+      </w:r>
+    </w:p>
+    <w:bookmarkEnd w:id="0"/>
+    <w:p/>
+    <w:p/>
+    <w:p>
       <w:r>
         <w:t>Navigate to github.com</w:t>
       </w:r>
@@ -22,214 +304,11 @@
           <w:noProof/>
           <w:lang w:eastAsia="en-GB"/>
         </w:rPr>
-        <w:lastRenderedPageBreak/>
         <w:drawing>
           <wp:inline distT="0" distB="0" distL="0" distR="0" wp14:anchorId="55FC46FA" wp14:editId="70D4ADA6">
             <wp:extent cx="15240000" cy="8572500"/>
             <wp:effectExtent l="0" t="0" r="0" b="0"/>
             <wp:docPr id="4" name="Picture 4"/>
-            <wp:cNvGraphicFramePr>
-              <a:graphicFrameLocks xmlns:a="http://schemas.openxmlformats.org/drawingml/2006/main" noChangeAspect="1"/>
-            </wp:cNvGraphicFramePr>
-            <a:graphic xmlns:a="http://schemas.openxmlformats.org/drawingml/2006/main">
-              <a:graphicData uri="http://schemas.openxmlformats.org/drawingml/2006/picture">
-                <pic:pic xmlns:pic="http://schemas.openxmlformats.org/drawingml/2006/picture">
-                  <pic:nvPicPr>
-                    <pic:cNvPr id="1" name=""/>
-                    <pic:cNvPicPr/>
-                  </pic:nvPicPr>
-                  <pic:blipFill>
-                    <a:blip r:embed="rId4"/>
-                    <a:stretch>
-                      <a:fillRect/>
-                    </a:stretch>
-                  </pic:blipFill>
-                  <pic:spPr>
-                    <a:xfrm>
-                      <a:off x="0" y="0"/>
-                      <a:ext cx="15240000" cy="8572500"/>
-                    </a:xfrm>
-                    <a:prstGeom prst="rect">
-                      <a:avLst/>
-                    </a:prstGeom>
-                  </pic:spPr>
-                </pic:pic>
-              </a:graphicData>
-            </a:graphic>
-          </wp:inline>
-        </w:drawing>
-      </w:r>
-    </w:p>
-    <w:p>
-      <w:r>
-        <w:t>Verify email address.</w:t>
-      </w:r>
-    </w:p>
-    <w:p>
-      <w:bookmarkStart w:id="0" w:name="_GoBack"/>
-      <w:bookmarkEnd w:id="0"/>
-      <w:r>
-        <w:rPr>
-          <w:noProof/>
-          <w:lang w:eastAsia="en-GB"/>
-        </w:rPr>
-        <w:lastRenderedPageBreak/>
-        <w:drawing>
-          <wp:inline distT="0" distB="0" distL="0" distR="0">
-            <wp:extent cx="7061200" cy="457200"/>
-            <wp:effectExtent l="0" t="0" r="6350" b="0"/>
-            <wp:docPr id="5" name="Picture 5"/>
-            <wp:cNvGraphicFramePr>
-              <a:graphicFrameLocks xmlns:a="http://schemas.openxmlformats.org/drawingml/2006/main" noChangeAspect="1"/>
-            </wp:cNvGraphicFramePr>
-            <a:graphic xmlns:a="http://schemas.openxmlformats.org/drawingml/2006/main">
-              <a:graphicData uri="http://schemas.openxmlformats.org/drawingml/2006/picture">
-                <pic:pic xmlns:pic="http://schemas.openxmlformats.org/drawingml/2006/picture">
-                  <pic:nvPicPr>
-                    <pic:cNvPr id="0" name="Picture 1"/>
-                    <pic:cNvPicPr>
-                      <a:picLocks noChangeAspect="1" noChangeArrowheads="1"/>
-                    </pic:cNvPicPr>
-                  </pic:nvPicPr>
-                  <pic:blipFill>
-                    <a:blip r:embed="rId5">
-                      <a:extLst>
-                        <a:ext uri="{28A0092B-C50C-407E-A947-70E740481C1C}">
-                          <a14:useLocalDpi xmlns:a14="http://schemas.microsoft.com/office/drawing/2010/main" val="0"/>
-                        </a:ext>
-                      </a:extLst>
-                    </a:blip>
-                    <a:srcRect/>
-                    <a:stretch>
-                      <a:fillRect/>
-                    </a:stretch>
-                  </pic:blipFill>
-                  <pic:spPr bwMode="auto">
-                    <a:xfrm>
-                      <a:off x="0" y="0"/>
-                      <a:ext cx="7061200" cy="457200"/>
-                    </a:xfrm>
-                    <a:prstGeom prst="rect">
-                      <a:avLst/>
-                    </a:prstGeom>
-                    <a:noFill/>
-                    <a:ln>
-                      <a:noFill/>
-                    </a:ln>
-                  </pic:spPr>
-                </pic:pic>
-              </a:graphicData>
-            </a:graphic>
-          </wp:inline>
-        </w:drawing>
-      </w:r>
-    </w:p>
-    <w:p>
-      <w:r>
-        <w:rPr>
-          <w:noProof/>
-          <w:lang w:eastAsia="en-GB"/>
-        </w:rPr>
-        <w:lastRenderedPageBreak/>
-        <w:drawing>
-          <wp:inline distT="0" distB="0" distL="0" distR="0" wp14:anchorId="5C77735A" wp14:editId="7354E05F">
-            <wp:extent cx="15240000" cy="8572500"/>
-            <wp:effectExtent l="0" t="0" r="0" b="0"/>
-            <wp:docPr id="2" name="Picture 2"/>
-            <wp:cNvGraphicFramePr>
-              <a:graphicFrameLocks xmlns:a="http://schemas.openxmlformats.org/drawingml/2006/main" noChangeAspect="1"/>
-            </wp:cNvGraphicFramePr>
-            <a:graphic xmlns:a="http://schemas.openxmlformats.org/drawingml/2006/main">
-              <a:graphicData uri="http://schemas.openxmlformats.org/drawingml/2006/picture">
-                <pic:pic xmlns:pic="http://schemas.openxmlformats.org/drawingml/2006/picture">
-                  <pic:nvPicPr>
-                    <pic:cNvPr id="1" name=""/>
-                    <pic:cNvPicPr/>
-                  </pic:nvPicPr>
-                  <pic:blipFill>
-                    <a:blip r:embed="rId6"/>
-                    <a:stretch>
-                      <a:fillRect/>
-                    </a:stretch>
-                  </pic:blipFill>
-                  <pic:spPr>
-                    <a:xfrm>
-                      <a:off x="0" y="0"/>
-                      <a:ext cx="15240000" cy="8572500"/>
-                    </a:xfrm>
-                    <a:prstGeom prst="rect">
-                      <a:avLst/>
-                    </a:prstGeom>
-                  </pic:spPr>
-                </pic:pic>
-              </a:graphicData>
-            </a:graphic>
-          </wp:inline>
-        </w:drawing>
-      </w:r>
-    </w:p>
-    <w:p/>
-    <w:p>
-      <w:r>
-        <w:rPr>
-          <w:noProof/>
-          <w:lang w:eastAsia="en-GB"/>
-        </w:rPr>
-        <w:lastRenderedPageBreak/>
-        <w:drawing>
-          <wp:inline distT="0" distB="0" distL="0" distR="0" wp14:anchorId="25C430CF" wp14:editId="475C14CD">
-            <wp:extent cx="15240000" cy="8572500"/>
-            <wp:effectExtent l="0" t="0" r="0" b="0"/>
-            <wp:docPr id="6" name="Picture 6"/>
-            <wp:cNvGraphicFramePr>
-              <a:graphicFrameLocks xmlns:a="http://schemas.openxmlformats.org/drawingml/2006/main" noChangeAspect="1"/>
-            </wp:cNvGraphicFramePr>
-            <a:graphic xmlns:a="http://schemas.openxmlformats.org/drawingml/2006/main">
-              <a:graphicData uri="http://schemas.openxmlformats.org/drawingml/2006/picture">
-                <pic:pic xmlns:pic="http://schemas.openxmlformats.org/drawingml/2006/picture">
-                  <pic:nvPicPr>
-                    <pic:cNvPr id="1" name=""/>
-                    <pic:cNvPicPr/>
-                  </pic:nvPicPr>
-                  <pic:blipFill>
-                    <a:blip r:embed="rId7"/>
-                    <a:stretch>
-                      <a:fillRect/>
-                    </a:stretch>
-                  </pic:blipFill>
-                  <pic:spPr>
-                    <a:xfrm>
-                      <a:off x="0" y="0"/>
-                      <a:ext cx="15240000" cy="8572500"/>
-                    </a:xfrm>
-                    <a:prstGeom prst="rect">
-                      <a:avLst/>
-                    </a:prstGeom>
-                  </pic:spPr>
-                </pic:pic>
-              </a:graphicData>
-            </a:graphic>
-          </wp:inline>
-        </w:drawing>
-      </w:r>
-    </w:p>
-    <w:p>
-      <w:r>
-        <w:t>Create repository</w:t>
-      </w:r>
-    </w:p>
-    <w:p>
-      <w:r>
-        <w:rPr>
-          <w:noProof/>
-          <w:lang w:eastAsia="en-GB"/>
-        </w:rPr>
-        <w:lastRenderedPageBreak/>
-        <w:drawing>
-          <wp:inline distT="0" distB="0" distL="0" distR="0" wp14:anchorId="5C39C78C" wp14:editId="0AAFB3F9">
-            <wp:extent cx="15240000" cy="8572500"/>
-            <wp:effectExtent l="0" t="0" r="0" b="0"/>
-            <wp:docPr id="7" name="Picture 7"/>
             <wp:cNvGraphicFramePr>
               <a:graphicFrameLocks xmlns:a="http://schemas.openxmlformats.org/drawingml/2006/main" noChangeAspect="1"/>
             </wp:cNvGraphicFramePr>
@@ -264,16 +343,20 @@
     </w:p>
     <w:p>
       <w:r>
+        <w:t>Verify email address.</w:t>
+      </w:r>
+    </w:p>
+    <w:p>
+      <w:r>
         <w:rPr>
           <w:noProof/>
           <w:lang w:eastAsia="en-GB"/>
         </w:rPr>
-        <w:lastRenderedPageBreak/>
         <w:drawing>
-          <wp:inline distT="0" distB="0" distL="0" distR="0" wp14:anchorId="4EA84C4C" wp14:editId="40963555">
-            <wp:extent cx="15240000" cy="8572500"/>
-            <wp:effectExtent l="0" t="0" r="0" b="0"/>
-            <wp:docPr id="8" name="Picture 8"/>
+          <wp:inline distT="0" distB="0" distL="0" distR="0">
+            <wp:extent cx="7061200" cy="457200"/>
+            <wp:effectExtent l="0" t="0" r="6350" b="0"/>
+            <wp:docPr id="5" name="Picture 5"/>
             <wp:cNvGraphicFramePr>
               <a:graphicFrameLocks xmlns:a="http://schemas.openxmlformats.org/drawingml/2006/main" noChangeAspect="1"/>
             </wp:cNvGraphicFramePr>
@@ -281,23 +364,36 @@
               <a:graphicData uri="http://schemas.openxmlformats.org/drawingml/2006/picture">
                 <pic:pic xmlns:pic="http://schemas.openxmlformats.org/drawingml/2006/picture">
                   <pic:nvPicPr>
-                    <pic:cNvPr id="1" name=""/>
-                    <pic:cNvPicPr/>
+                    <pic:cNvPr id="0" name="Picture 1"/>
+                    <pic:cNvPicPr>
+                      <a:picLocks noChangeAspect="1" noChangeArrowheads="1"/>
+                    </pic:cNvPicPr>
                   </pic:nvPicPr>
                   <pic:blipFill>
-                    <a:blip r:embed="rId9"/>
+                    <a:blip r:embed="rId9">
+                      <a:extLst>
+                        <a:ext uri="{28A0092B-C50C-407E-A947-70E740481C1C}">
+                          <a14:useLocalDpi xmlns:a14="http://schemas.microsoft.com/office/drawing/2010/main" val="0"/>
+                        </a:ext>
+                      </a:extLst>
+                    </a:blip>
+                    <a:srcRect/>
                     <a:stretch>
                       <a:fillRect/>
                     </a:stretch>
                   </pic:blipFill>
-                  <pic:spPr>
+                  <pic:spPr bwMode="auto">
                     <a:xfrm>
                       <a:off x="0" y="0"/>
-                      <a:ext cx="15240000" cy="8572500"/>
+                      <a:ext cx="7061200" cy="457200"/>
                     </a:xfrm>
                     <a:prstGeom prst="rect">
                       <a:avLst/>
                     </a:prstGeom>
+                    <a:noFill/>
+                    <a:ln>
+                      <a:noFill/>
+                    </a:ln>
                   </pic:spPr>
                 </pic:pic>
               </a:graphicData>
@@ -308,35 +404,15 @@
     </w:p>
     <w:p>
       <w:r>
-        <w:t>Create branch</w:t>
-      </w:r>
-    </w:p>
-    <w:p/>
-    <w:p/>
-    <w:p/>
-    <w:p/>
-    <w:p>
-      <w:proofErr w:type="spellStart"/>
-      <w:r>
-        <w:t>Downlaod</w:t>
-      </w:r>
-      <w:proofErr w:type="spellEnd"/>
-      <w:r>
-        <w:t xml:space="preserve"> the desktop client</w:t>
-      </w:r>
-    </w:p>
-    <w:p>
-      <w:r>
         <w:rPr>
           <w:noProof/>
           <w:lang w:eastAsia="en-GB"/>
         </w:rPr>
-        <w:lastRenderedPageBreak/>
         <w:drawing>
-          <wp:inline distT="0" distB="0" distL="0" distR="0" wp14:anchorId="38FB6DB6" wp14:editId="19D687FE">
+          <wp:inline distT="0" distB="0" distL="0" distR="0" wp14:anchorId="5C77735A" wp14:editId="7354E05F">
             <wp:extent cx="15240000" cy="8572500"/>
             <wp:effectExtent l="0" t="0" r="0" b="0"/>
-            <wp:docPr id="1" name="Picture 1"/>
+            <wp:docPr id="2" name="Picture 2"/>
             <wp:cNvGraphicFramePr>
               <a:graphicFrameLocks xmlns:a="http://schemas.openxmlformats.org/drawingml/2006/main" noChangeAspect="1"/>
             </wp:cNvGraphicFramePr>
@@ -369,18 +445,18 @@
         </w:drawing>
       </w:r>
     </w:p>
+    <w:p/>
     <w:p>
       <w:r>
         <w:rPr>
           <w:noProof/>
           <w:lang w:eastAsia="en-GB"/>
         </w:rPr>
-        <w:lastRenderedPageBreak/>
         <w:drawing>
-          <wp:inline distT="0" distB="0" distL="0" distR="0" wp14:anchorId="54F49021" wp14:editId="476AE211">
+          <wp:inline distT="0" distB="0" distL="0" distR="0" wp14:anchorId="25C430CF" wp14:editId="475C14CD">
             <wp:extent cx="15240000" cy="8572500"/>
             <wp:effectExtent l="0" t="0" r="0" b="0"/>
-            <wp:docPr id="9" name="Picture 9"/>
+            <wp:docPr id="6" name="Picture 6"/>
             <wp:cNvGraphicFramePr>
               <a:graphicFrameLocks xmlns:a="http://schemas.openxmlformats.org/drawingml/2006/main" noChangeAspect="1"/>
             </wp:cNvGraphicFramePr>
@@ -413,19 +489,22 @@
         </w:drawing>
       </w:r>
     </w:p>
-    <w:p/>
+    <w:p>
+      <w:r>
+        <w:t>Create repository</w:t>
+      </w:r>
+    </w:p>
     <w:p>
       <w:r>
         <w:rPr>
           <w:noProof/>
           <w:lang w:eastAsia="en-GB"/>
         </w:rPr>
-        <w:lastRenderedPageBreak/>
         <w:drawing>
-          <wp:inline distT="0" distB="0" distL="0" distR="0" wp14:anchorId="18AEB9A7" wp14:editId="7B51D724">
+          <wp:inline distT="0" distB="0" distL="0" distR="0" wp14:anchorId="5C39C78C" wp14:editId="0AAFB3F9">
             <wp:extent cx="15240000" cy="8572500"/>
             <wp:effectExtent l="0" t="0" r="0" b="0"/>
-            <wp:docPr id="10" name="Picture 10"/>
+            <wp:docPr id="7" name="Picture 7"/>
             <wp:cNvGraphicFramePr>
               <a:graphicFrameLocks xmlns:a="http://schemas.openxmlformats.org/drawingml/2006/main" noChangeAspect="1"/>
             </wp:cNvGraphicFramePr>
@@ -458,6 +537,198 @@
         </w:drawing>
       </w:r>
     </w:p>
+    <w:p>
+      <w:r>
+        <w:rPr>
+          <w:noProof/>
+          <w:lang w:eastAsia="en-GB"/>
+        </w:rPr>
+        <w:drawing>
+          <wp:inline distT="0" distB="0" distL="0" distR="0" wp14:anchorId="4EA84C4C" wp14:editId="40963555">
+            <wp:extent cx="15240000" cy="8572500"/>
+            <wp:effectExtent l="0" t="0" r="0" b="0"/>
+            <wp:docPr id="8" name="Picture 8"/>
+            <wp:cNvGraphicFramePr>
+              <a:graphicFrameLocks xmlns:a="http://schemas.openxmlformats.org/drawingml/2006/main" noChangeAspect="1"/>
+            </wp:cNvGraphicFramePr>
+            <a:graphic xmlns:a="http://schemas.openxmlformats.org/drawingml/2006/main">
+              <a:graphicData uri="http://schemas.openxmlformats.org/drawingml/2006/picture">
+                <pic:pic xmlns:pic="http://schemas.openxmlformats.org/drawingml/2006/picture">
+                  <pic:nvPicPr>
+                    <pic:cNvPr id="1" name=""/>
+                    <pic:cNvPicPr/>
+                  </pic:nvPicPr>
+                  <pic:blipFill>
+                    <a:blip r:embed="rId13"/>
+                    <a:stretch>
+                      <a:fillRect/>
+                    </a:stretch>
+                  </pic:blipFill>
+                  <pic:spPr>
+                    <a:xfrm>
+                      <a:off x="0" y="0"/>
+                      <a:ext cx="15240000" cy="8572500"/>
+                    </a:xfrm>
+                    <a:prstGeom prst="rect">
+                      <a:avLst/>
+                    </a:prstGeom>
+                  </pic:spPr>
+                </pic:pic>
+              </a:graphicData>
+            </a:graphic>
+          </wp:inline>
+        </w:drawing>
+      </w:r>
+    </w:p>
+    <w:p>
+      <w:r>
+        <w:t>Create branch</w:t>
+      </w:r>
+    </w:p>
+    <w:p/>
+    <w:p/>
+    <w:p/>
+    <w:p/>
+    <w:p>
+      <w:proofErr w:type="spellStart"/>
+      <w:r>
+        <w:t>Downlaod</w:t>
+      </w:r>
+      <w:proofErr w:type="spellEnd"/>
+      <w:r>
+        <w:t xml:space="preserve"> the desktop client</w:t>
+      </w:r>
+    </w:p>
+    <w:p>
+      <w:r>
+        <w:rPr>
+          <w:noProof/>
+          <w:lang w:eastAsia="en-GB"/>
+        </w:rPr>
+        <w:drawing>
+          <wp:inline distT="0" distB="0" distL="0" distR="0" wp14:anchorId="38FB6DB6" wp14:editId="19D687FE">
+            <wp:extent cx="15240000" cy="8572500"/>
+            <wp:effectExtent l="0" t="0" r="0" b="0"/>
+            <wp:docPr id="1" name="Picture 1"/>
+            <wp:cNvGraphicFramePr>
+              <a:graphicFrameLocks xmlns:a="http://schemas.openxmlformats.org/drawingml/2006/main" noChangeAspect="1"/>
+            </wp:cNvGraphicFramePr>
+            <a:graphic xmlns:a="http://schemas.openxmlformats.org/drawingml/2006/main">
+              <a:graphicData uri="http://schemas.openxmlformats.org/drawingml/2006/picture">
+                <pic:pic xmlns:pic="http://schemas.openxmlformats.org/drawingml/2006/picture">
+                  <pic:nvPicPr>
+                    <pic:cNvPr id="1" name=""/>
+                    <pic:cNvPicPr/>
+                  </pic:nvPicPr>
+                  <pic:blipFill>
+                    <a:blip r:embed="rId14"/>
+                    <a:stretch>
+                      <a:fillRect/>
+                    </a:stretch>
+                  </pic:blipFill>
+                  <pic:spPr>
+                    <a:xfrm>
+                      <a:off x="0" y="0"/>
+                      <a:ext cx="15240000" cy="8572500"/>
+                    </a:xfrm>
+                    <a:prstGeom prst="rect">
+                      <a:avLst/>
+                    </a:prstGeom>
+                  </pic:spPr>
+                </pic:pic>
+              </a:graphicData>
+            </a:graphic>
+          </wp:inline>
+        </w:drawing>
+      </w:r>
+    </w:p>
+    <w:p>
+      <w:r>
+        <w:rPr>
+          <w:noProof/>
+          <w:lang w:eastAsia="en-GB"/>
+        </w:rPr>
+        <w:drawing>
+          <wp:inline distT="0" distB="0" distL="0" distR="0" wp14:anchorId="54F49021" wp14:editId="476AE211">
+            <wp:extent cx="15240000" cy="8572500"/>
+            <wp:effectExtent l="0" t="0" r="0" b="0"/>
+            <wp:docPr id="9" name="Picture 9"/>
+            <wp:cNvGraphicFramePr>
+              <a:graphicFrameLocks xmlns:a="http://schemas.openxmlformats.org/drawingml/2006/main" noChangeAspect="1"/>
+            </wp:cNvGraphicFramePr>
+            <a:graphic xmlns:a="http://schemas.openxmlformats.org/drawingml/2006/main">
+              <a:graphicData uri="http://schemas.openxmlformats.org/drawingml/2006/picture">
+                <pic:pic xmlns:pic="http://schemas.openxmlformats.org/drawingml/2006/picture">
+                  <pic:nvPicPr>
+                    <pic:cNvPr id="1" name=""/>
+                    <pic:cNvPicPr/>
+                  </pic:nvPicPr>
+                  <pic:blipFill>
+                    <a:blip r:embed="rId15"/>
+                    <a:stretch>
+                      <a:fillRect/>
+                    </a:stretch>
+                  </pic:blipFill>
+                  <pic:spPr>
+                    <a:xfrm>
+                      <a:off x="0" y="0"/>
+                      <a:ext cx="15240000" cy="8572500"/>
+                    </a:xfrm>
+                    <a:prstGeom prst="rect">
+                      <a:avLst/>
+                    </a:prstGeom>
+                  </pic:spPr>
+                </pic:pic>
+              </a:graphicData>
+            </a:graphic>
+          </wp:inline>
+        </w:drawing>
+      </w:r>
+    </w:p>
+    <w:p/>
+    <w:p>
+      <w:r>
+        <w:rPr>
+          <w:noProof/>
+          <w:lang w:eastAsia="en-GB"/>
+        </w:rPr>
+        <w:drawing>
+          <wp:inline distT="0" distB="0" distL="0" distR="0" wp14:anchorId="18AEB9A7" wp14:editId="7B51D724">
+            <wp:extent cx="15240000" cy="8572500"/>
+            <wp:effectExtent l="0" t="0" r="0" b="0"/>
+            <wp:docPr id="10" name="Picture 10"/>
+            <wp:cNvGraphicFramePr>
+              <a:graphicFrameLocks xmlns:a="http://schemas.openxmlformats.org/drawingml/2006/main" noChangeAspect="1"/>
+            </wp:cNvGraphicFramePr>
+            <a:graphic xmlns:a="http://schemas.openxmlformats.org/drawingml/2006/main">
+              <a:graphicData uri="http://schemas.openxmlformats.org/drawingml/2006/picture">
+                <pic:pic xmlns:pic="http://schemas.openxmlformats.org/drawingml/2006/picture">
+                  <pic:nvPicPr>
+                    <pic:cNvPr id="1" name=""/>
+                    <pic:cNvPicPr/>
+                  </pic:nvPicPr>
+                  <pic:blipFill>
+                    <a:blip r:embed="rId16"/>
+                    <a:stretch>
+                      <a:fillRect/>
+                    </a:stretch>
+                  </pic:blipFill>
+                  <pic:spPr>
+                    <a:xfrm>
+                      <a:off x="0" y="0"/>
+                      <a:ext cx="15240000" cy="8572500"/>
+                    </a:xfrm>
+                    <a:prstGeom prst="rect">
+                      <a:avLst/>
+                    </a:prstGeom>
+                  </pic:spPr>
+                </pic:pic>
+              </a:graphicData>
+            </a:graphic>
+          </wp:inline>
+        </w:drawing>
+      </w:r>
+    </w:p>
     <w:sectPr>
       <w:pgSz w:w="11906" w:h="16838"/>
       <w:pgMar w:top="1440" w:right="1440" w:bottom="1440" w:left="1440" w:header="708" w:footer="708" w:gutter="0"/>
@@ -466,6 +737,100 @@
     </w:sectPr>
   </w:body>
 </w:document>
+</file>
+
+<file path=word/numbering.xml><?xml version="1.0" encoding="utf-8"?>
+<w:numbering xmlns:wpc="http://schemas.microsoft.com/office/word/2010/wordprocessingCanvas" xmlns:cx="http://schemas.microsoft.com/office/drawing/2014/chartex" xmlns:cx1="http://schemas.microsoft.com/office/drawing/2015/9/8/chartex" xmlns:mc="http://schemas.openxmlformats.org/markup-compatibility/2006" xmlns:o="urn:schemas-microsoft-com:office:office" xmlns:r="http://schemas.openxmlformats.org/officeDocument/2006/relationships" xmlns:m="http://schemas.openxmlformats.org/officeDocument/2006/math" xmlns:v="urn:schemas-microsoft-com:vml" xmlns:wp14="http://schemas.microsoft.com/office/word/2010/wordprocessingDrawing" xmlns:wp="http://schemas.openxmlformats.org/drawingml/2006/wordprocessingDrawing" xmlns:w10="urn:schemas-microsoft-com:office:word" xmlns:w="http://schemas.openxmlformats.org/wordprocessingml/2006/main" xmlns:w14="http://schemas.microsoft.com/office/word/2010/wordml" xmlns:w15="http://schemas.microsoft.com/office/word/2012/wordml" xmlns:w16se="http://schemas.microsoft.com/office/word/2015/wordml/symex" xmlns:wpg="http://schemas.microsoft.com/office/word/2010/wordprocessingGroup" xmlns:wpi="http://schemas.microsoft.com/office/word/2010/wordprocessingInk" xmlns:wne="http://schemas.microsoft.com/office/word/2006/wordml" xmlns:wps="http://schemas.microsoft.com/office/word/2010/wordprocessingShape" mc:Ignorable="w14 w15 w16se wp14">
+  <w:abstractNum w:abstractNumId="0" w15:restartNumberingAfterBreak="0">
+    <w:nsid w:val="2DEE4BE4"/>
+    <w:multiLevelType w:val="hybridMultilevel"/>
+    <w:tmpl w:val="47F27AD0"/>
+    <w:lvl w:ilvl="0" w:tplc="0809000F">
+      <w:start w:val="1"/>
+      <w:numFmt w:val="decimal"/>
+      <w:lvlText w:val="%1."/>
+      <w:lvlJc w:val="left"/>
+      <w:pPr>
+        <w:ind w:left="720" w:hanging="360"/>
+      </w:pPr>
+    </w:lvl>
+    <w:lvl w:ilvl="1" w:tplc="08090019">
+      <w:start w:val="1"/>
+      <w:numFmt w:val="lowerLetter"/>
+      <w:lvlText w:val="%2."/>
+      <w:lvlJc w:val="left"/>
+      <w:pPr>
+        <w:ind w:left="1440" w:hanging="360"/>
+      </w:pPr>
+    </w:lvl>
+    <w:lvl w:ilvl="2" w:tplc="0809001B" w:tentative="1">
+      <w:start w:val="1"/>
+      <w:numFmt w:val="lowerRoman"/>
+      <w:lvlText w:val="%3."/>
+      <w:lvlJc w:val="right"/>
+      <w:pPr>
+        <w:ind w:left="2160" w:hanging="180"/>
+      </w:pPr>
+    </w:lvl>
+    <w:lvl w:ilvl="3" w:tplc="0809000F" w:tentative="1">
+      <w:start w:val="1"/>
+      <w:numFmt w:val="decimal"/>
+      <w:lvlText w:val="%4."/>
+      <w:lvlJc w:val="left"/>
+      <w:pPr>
+        <w:ind w:left="2880" w:hanging="360"/>
+      </w:pPr>
+    </w:lvl>
+    <w:lvl w:ilvl="4" w:tplc="08090019" w:tentative="1">
+      <w:start w:val="1"/>
+      <w:numFmt w:val="lowerLetter"/>
+      <w:lvlText w:val="%5."/>
+      <w:lvlJc w:val="left"/>
+      <w:pPr>
+        <w:ind w:left="3600" w:hanging="360"/>
+      </w:pPr>
+    </w:lvl>
+    <w:lvl w:ilvl="5" w:tplc="0809001B" w:tentative="1">
+      <w:start w:val="1"/>
+      <w:numFmt w:val="lowerRoman"/>
+      <w:lvlText w:val="%6."/>
+      <w:lvlJc w:val="right"/>
+      <w:pPr>
+        <w:ind w:left="4320" w:hanging="180"/>
+      </w:pPr>
+    </w:lvl>
+    <w:lvl w:ilvl="6" w:tplc="0809000F" w:tentative="1">
+      <w:start w:val="1"/>
+      <w:numFmt w:val="decimal"/>
+      <w:lvlText w:val="%7."/>
+      <w:lvlJc w:val="left"/>
+      <w:pPr>
+        <w:ind w:left="5040" w:hanging="360"/>
+      </w:pPr>
+    </w:lvl>
+    <w:lvl w:ilvl="7" w:tplc="08090019" w:tentative="1">
+      <w:start w:val="1"/>
+      <w:numFmt w:val="lowerLetter"/>
+      <w:lvlText w:val="%8."/>
+      <w:lvlJc w:val="left"/>
+      <w:pPr>
+        <w:ind w:left="5760" w:hanging="360"/>
+      </w:pPr>
+    </w:lvl>
+    <w:lvl w:ilvl="8" w:tplc="0809001B" w:tentative="1">
+      <w:start w:val="1"/>
+      <w:numFmt w:val="lowerRoman"/>
+      <w:lvlText w:val="%9."/>
+      <w:lvlJc w:val="right"/>
+      <w:pPr>
+        <w:ind w:left="6480" w:hanging="180"/>
+      </w:pPr>
+    </w:lvl>
+  </w:abstractNum>
+  <w:num w:numId="1">
+    <w:abstractNumId w:val="0"/>
+  </w:num>
+</w:numbering>
 </file>
 
 <file path=word/styles.xml><?xml version="1.0" encoding="utf-8"?>
@@ -889,6 +1254,40 @@
     <w:semiHidden/>
     <w:unhideWhenUsed/>
   </w:style>
+  <w:style w:type="paragraph" w:styleId="ListParagraph">
+    <w:name w:val="List Paragraph"/>
+    <w:basedOn w:val="Normal"/>
+    <w:uiPriority w:val="34"/>
+    <w:qFormat/>
+    <w:rsid w:val="0087178C"/>
+    <w:pPr>
+      <w:ind w:left="720"/>
+      <w:contextualSpacing/>
+    </w:pPr>
+  </w:style>
+  <w:style w:type="character" w:styleId="Hyperlink">
+    <w:name w:val="Hyperlink"/>
+    <w:basedOn w:val="DefaultParagraphFont"/>
+    <w:uiPriority w:val="99"/>
+    <w:unhideWhenUsed/>
+    <w:rsid w:val="0087178C"/>
+    <w:rPr>
+      <w:color w:val="0563C1" w:themeColor="hyperlink"/>
+      <w:u w:val="single"/>
+    </w:rPr>
+  </w:style>
+  <w:style w:type="character" w:styleId="FollowedHyperlink">
+    <w:name w:val="FollowedHyperlink"/>
+    <w:basedOn w:val="DefaultParagraphFont"/>
+    <w:uiPriority w:val="99"/>
+    <w:semiHidden/>
+    <w:unhideWhenUsed/>
+    <w:rsid w:val="0087178C"/>
+    <w:rPr>
+      <w:color w:val="954F72" w:themeColor="followedHyperlink"/>
+      <w:u w:val="single"/>
+    </w:rPr>
+  </w:style>
 </w:styles>
 </file>
 

</xml_diff>